<commit_message>
finish mid_term and pre_20220328
</commit_message>
<xml_diff>
--- a/hw/midterm_危国锐_120034910021.docx
+++ b/hw/midterm_危国锐_120034910021.docx
@@ -174,7 +174,7 @@
       <w:r>
         <w:instrText xml:space="preserve"> TC "</w:instrText>
       </w:r>
-      <w:bookmarkStart w:id="0" w:name="_Toc99061586"/>
+      <w:bookmarkStart w:id="0" w:name="_Toc99328293"/>
       <w:r>
         <w:rPr>
           <w:rFonts w:hint="eastAsia"/>
@@ -1058,7 +1058,7 @@
       <w:r>
         <w:instrText xml:space="preserve"> TC "</w:instrText>
       </w:r>
-      <w:bookmarkStart w:id="1" w:name="_Toc99061587"/>
+      <w:bookmarkStart w:id="1" w:name="_Toc99328294"/>
       <w:r>
         <w:rPr>
           <w:rStyle w:val="af6"/>
@@ -1985,7 +1985,7 @@
             </w:rPr>
             <w:fldChar w:fldCharType="separate"/>
           </w:r>
-          <w:hyperlink w:anchor="_Toc99061586" w:history="1">
+          <w:hyperlink w:anchor="_Toc99328293" w:history="1">
             <w:r>
               <w:rPr>
                 <w:rStyle w:val="aa"/>
@@ -2012,7 +2012,7 @@
                 <w:noProof/>
                 <w:webHidden/>
               </w:rPr>
-              <w:instrText xml:space="preserve"> PAGEREF _Toc99061586 \h </w:instrText>
+              <w:instrText xml:space="preserve"> PAGEREF _Toc99328293 \h </w:instrText>
             </w:r>
             <w:r>
               <w:rPr>
@@ -2055,7 +2055,7 @@
               <w:noProof/>
             </w:rPr>
           </w:pPr>
-          <w:hyperlink w:anchor="_Toc99061587" w:history="1">
+          <w:hyperlink w:anchor="_Toc99328294" w:history="1">
             <w:r>
               <w:rPr>
                 <w:rStyle w:val="aa"/>
@@ -2084,7 +2084,7 @@
                 <w:noProof/>
                 <w:webHidden/>
               </w:rPr>
-              <w:instrText xml:space="preserve"> PAGEREF _Toc99061587 \h </w:instrText>
+              <w:instrText xml:space="preserve"> PAGEREF _Toc99328294 \h </w:instrText>
             </w:r>
             <w:r>
               <w:rPr>
@@ -2127,7 +2127,7 @@
               <w:noProof/>
             </w:rPr>
           </w:pPr>
-          <w:hyperlink w:anchor="_Toc99061588" w:history="1">
+          <w:hyperlink w:anchor="_Toc99328295" w:history="1">
             <w:r>
               <w:rPr>
                 <w:rStyle w:val="aa"/>
@@ -2154,7 +2154,7 @@
                 <w:noProof/>
                 <w:webHidden/>
               </w:rPr>
-              <w:instrText xml:space="preserve"> PAGEREF _Toc99061588 \h </w:instrText>
+              <w:instrText xml:space="preserve"> PAGEREF _Toc99328295 \h </w:instrText>
             </w:r>
             <w:r>
               <w:rPr>
@@ -2196,7 +2196,7 @@
               <w:noProof/>
             </w:rPr>
           </w:pPr>
-          <w:hyperlink w:anchor="_Toc99061589" w:history="1">
+          <w:hyperlink w:anchor="_Toc99328296" w:history="1">
             <w:r>
               <w:rPr>
                 <w:rStyle w:val="aa"/>
@@ -2223,7 +2223,7 @@
                 <w:noProof/>
                 <w:webHidden/>
               </w:rPr>
-              <w:instrText xml:space="preserve"> PAGEREF _Toc99061589 \h </w:instrText>
+              <w:instrText xml:space="preserve"> PAGEREF _Toc99328296 \h </w:instrText>
             </w:r>
             <w:r>
               <w:rPr>
@@ -2266,7 +2266,7 @@
               <w:noProof/>
             </w:rPr>
           </w:pPr>
-          <w:hyperlink w:anchor="_Toc99061590" w:history="1">
+          <w:hyperlink w:anchor="_Toc99328297" w:history="1">
             <w:r>
               <w:rPr>
                 <w:rStyle w:val="aa"/>
@@ -2293,7 +2293,7 @@
                 <w:noProof/>
                 <w:webHidden/>
               </w:rPr>
-              <w:instrText xml:space="preserve"> PAGEREF _Toc99061590 \h </w:instrText>
+              <w:instrText xml:space="preserve"> PAGEREF _Toc99328297 \h </w:instrText>
             </w:r>
             <w:r>
               <w:rPr>
@@ -2335,7 +2335,7 @@
               <w:noProof/>
             </w:rPr>
           </w:pPr>
-          <w:hyperlink w:anchor="_Toc99061591" w:history="1">
+          <w:hyperlink w:anchor="_Toc99328298" w:history="1">
             <w:r>
               <w:rPr>
                 <w:rStyle w:val="aa"/>
@@ -2362,7 +2362,7 @@
                 <w:noProof/>
                 <w:webHidden/>
               </w:rPr>
-              <w:instrText xml:space="preserve"> PAGEREF _Toc99061591 \h </w:instrText>
+              <w:instrText xml:space="preserve"> PAGEREF _Toc99328298 \h </w:instrText>
             </w:r>
             <w:r>
               <w:rPr>
@@ -2405,7 +2405,7 @@
               <w:noProof/>
             </w:rPr>
           </w:pPr>
-          <w:hyperlink w:anchor="_Toc99061592" w:history="1">
+          <w:hyperlink w:anchor="_Toc99328299" w:history="1">
             <w:r>
               <w:rPr>
                 <w:rStyle w:val="aa"/>
@@ -2432,7 +2432,7 @@
                 <w:noProof/>
                 <w:webHidden/>
               </w:rPr>
-              <w:instrText xml:space="preserve"> PAGEREF _Toc99061592 \h </w:instrText>
+              <w:instrText xml:space="preserve"> PAGEREF _Toc99328299 \h </w:instrText>
             </w:r>
             <w:r>
               <w:rPr>
@@ -2474,7 +2474,7 @@
               <w:noProof/>
             </w:rPr>
           </w:pPr>
-          <w:hyperlink w:anchor="_Toc99061593" w:history="1">
+          <w:hyperlink w:anchor="_Toc99328300" w:history="1">
             <w:r>
               <w:rPr>
                 <w:rStyle w:val="aa"/>
@@ -2501,7 +2501,7 @@
                 <w:noProof/>
                 <w:webHidden/>
               </w:rPr>
-              <w:instrText xml:space="preserve"> PAGEREF _Toc99061593 \h </w:instrText>
+              <w:instrText xml:space="preserve"> PAGEREF _Toc99328300 \h </w:instrText>
             </w:r>
             <w:r>
               <w:rPr>
@@ -2544,7 +2544,7 @@
               <w:noProof/>
             </w:rPr>
           </w:pPr>
-          <w:hyperlink w:anchor="_Toc99061594" w:history="1">
+          <w:hyperlink w:anchor="_Toc99328301" w:history="1">
             <w:r>
               <w:rPr>
                 <w:rStyle w:val="aa"/>
@@ -2571,7 +2571,7 @@
                 <w:noProof/>
                 <w:webHidden/>
               </w:rPr>
-              <w:instrText xml:space="preserve"> PAGEREF _Toc99061594 \h </w:instrText>
+              <w:instrText xml:space="preserve"> PAGEREF _Toc99328301 \h </w:instrText>
             </w:r>
             <w:r>
               <w:rPr>
@@ -2614,7 +2614,7 @@
               <w:noProof/>
             </w:rPr>
           </w:pPr>
-          <w:hyperlink w:anchor="_Toc99061595" w:history="1">
+          <w:hyperlink w:anchor="_Toc99328302" w:history="1">
             <w:r>
               <w:rPr>
                 <w:rStyle w:val="aa"/>
@@ -2669,7 +2669,7 @@
                 <w:noProof/>
                 <w:webHidden/>
               </w:rPr>
-              <w:instrText xml:space="preserve"> PAGEREF _Toc99061595 \h </w:instrText>
+              <w:instrText xml:space="preserve"> PAGEREF _Toc99328302 \h </w:instrText>
             </w:r>
             <w:r>
               <w:rPr>
@@ -2711,7 +2711,7 @@
               <w:noProof/>
             </w:rPr>
           </w:pPr>
-          <w:hyperlink w:anchor="_Toc99061596" w:history="1">
+          <w:hyperlink w:anchor="_Toc99328303" w:history="1">
             <w:r>
               <w:rPr>
                 <w:rStyle w:val="aa"/>
@@ -2745,7 +2745,7 @@
                 <w:noProof/>
                 <w:webHidden/>
               </w:rPr>
-              <w:instrText xml:space="preserve"> PAGEREF _Toc99061596 \h </w:instrText>
+              <w:instrText xml:space="preserve"> PAGEREF _Toc99328303 \h </w:instrText>
             </w:r>
             <w:r>
               <w:rPr>
@@ -2787,7 +2787,7 @@
               <w:noProof/>
             </w:rPr>
           </w:pPr>
-          <w:hyperlink w:anchor="_Toc99061597" w:history="1">
+          <w:hyperlink w:anchor="_Toc99328304" w:history="1">
             <w:r>
               <w:rPr>
                 <w:rStyle w:val="aa"/>
@@ -2821,7 +2821,7 @@
                 <w:noProof/>
                 <w:webHidden/>
               </w:rPr>
-              <w:instrText xml:space="preserve"> PAGEREF _Toc99061597 \h </w:instrText>
+              <w:instrText xml:space="preserve"> PAGEREF _Toc99328304 \h </w:instrText>
             </w:r>
             <w:r>
               <w:rPr>
@@ -2894,7 +2894,7 @@
         <w:widowControl/>
         <w:spacing w:before="156" w:after="156"/>
       </w:pPr>
-      <w:bookmarkStart w:id="2" w:name="_Toc99061588"/>
+      <w:bookmarkStart w:id="2" w:name="_Toc99328295"/>
       <w:r>
         <w:rPr>
           <w:rFonts w:hint="eastAsia"/>
@@ -2958,7 +2958,7 @@
       <w:pPr>
         <w:pStyle w:val="21"/>
       </w:pPr>
-      <w:bookmarkStart w:id="3" w:name="_Toc99061589"/>
+      <w:bookmarkStart w:id="3" w:name="_Toc99328296"/>
       <w:r>
         <w:rPr>
           <w:rFonts w:hint="eastAsia"/>
@@ -5118,19 +5118,7 @@
                 <w:rPr>
                   <w:rFonts w:ascii="Cambria Math" w:hAnsi="Cambria Math"/>
                 </w:rPr>
-                <m:t>=</m:t>
-              </m:r>
-              <m:r>
-                <w:rPr>
-                  <w:rFonts w:ascii="Cambria Math" w:hAnsi="Cambria Math"/>
-                </w:rPr>
-                <m:t>0</m:t>
-              </m:r>
-              <m:r>
-                <w:rPr>
-                  <w:rFonts w:ascii="Cambria Math" w:hAnsi="Cambria Math"/>
-                </w:rPr>
-                <m:t xml:space="preserve">,  </m:t>
+                <m:t xml:space="preserve">=0,  </m:t>
               </m:r>
               <m:func>
                 <m:funcPr>
@@ -5678,13 +5666,7 @@
                 <w:rPr>
                   <w:rFonts w:ascii="Cambria Math" w:hAnsi="Cambria Math"/>
                 </w:rPr>
-                <m:t>=</m:t>
-              </m:r>
-              <m:r>
-                <w:rPr>
-                  <w:rFonts w:ascii="Cambria Math" w:hAnsi="Cambria Math"/>
-                </w:rPr>
-                <m:t>0</m:t>
+                <m:t>=0</m:t>
               </m:r>
               <m:r>
                 <m:rPr>
@@ -6121,7 +6103,6 @@
         <w:ind w:firstLine="0"/>
         <w:jc w:val="center"/>
       </w:pPr>
-      <w:bookmarkStart w:id="4" w:name="_GoBack"/>
       <w:r>
         <w:rPr>
           <w:noProof/>
@@ -6175,7 +6156,6 @@
           </wp:inline>
         </w:drawing>
       </w:r>
-      <w:bookmarkEnd w:id="4"/>
     </w:p>
     <w:p>
       <w:pPr>
@@ -6203,6 +6183,9 @@
         <w:t>1</w:t>
       </w:r>
       <w:r>
+        <w:rPr>
+          <w:noProof/>
+        </w:rPr>
         <w:fldChar w:fldCharType="end"/>
       </w:r>
       <w:r>
@@ -6224,6 +6207,9 @@
         <w:t>1</w:t>
       </w:r>
       <w:r>
+        <w:rPr>
+          <w:noProof/>
+        </w:rPr>
         <w:fldChar w:fldCharType="end"/>
       </w:r>
       <w:r>
@@ -7726,7 +7712,7 @@
         <w:pStyle w:val="1"/>
         <w:spacing w:before="156" w:after="156"/>
       </w:pPr>
-      <w:bookmarkStart w:id="5" w:name="_Toc99061590"/>
+      <w:bookmarkStart w:id="4" w:name="_Toc99328297"/>
       <w:r>
         <w:rPr>
           <w:rFonts w:hint="eastAsia"/>
@@ -7740,7 +7726,7 @@
       <w:r>
         <w:t>2</w:t>
       </w:r>
-      <w:bookmarkEnd w:id="5"/>
+      <w:bookmarkEnd w:id="4"/>
     </w:p>
     <w:p>
       <w:pPr>
@@ -7793,7 +7779,7 @@
       <w:pPr>
         <w:pStyle w:val="21"/>
       </w:pPr>
-      <w:bookmarkStart w:id="6" w:name="_Toc99061591"/>
+      <w:bookmarkStart w:id="5" w:name="_Toc99328298"/>
       <w:r>
         <w:rPr>
           <w:rFonts w:hint="eastAsia"/>
@@ -7803,7 +7789,7 @@
       <w:r>
         <w:t>olution</w:t>
       </w:r>
-      <w:bookmarkEnd w:id="6"/>
+      <w:bookmarkEnd w:id="5"/>
     </w:p>
     <w:p>
       <w:pPr>
@@ -9352,51 +9338,38 @@
         </w:rPr>
         <w:t>更多关于正压不稳定的基本内容，包括正压不稳定的必要条件的推导，参见</w:t>
       </w:r>
-      <w:r>
-        <w:fldChar w:fldCharType="begin"/>
-      </w:r>
-      <w:r>
-        <w:instrText xml:space="preserve"> HYPERLINK \l "_ENREF_1" \o "Cushman-Roisin, 2011 #12" </w:instrText>
-      </w:r>
-      <w:r>
-        <w:fldChar w:fldCharType="separate"/>
-      </w:r>
-      <w:r>
-        <w:rPr>
-          <w:rStyle w:val="aa"/>
-        </w:rPr>
-        <w:fldChar w:fldCharType="begin"/>
-      </w:r>
-      <w:r>
-        <w:rPr>
-          <w:rStyle w:val="aa"/>
-        </w:rPr>
-        <w:instrText xml:space="preserve"> ADDIN EN.CITE &lt;EndNote&gt;&lt;Cite AuthorYear="1"&gt;&lt;Author&gt;Cushman-Roisin&lt;/Author&gt;&lt;Year&gt;2011&lt;/Year&gt;&lt;RecNum&gt;12&lt;/RecNum&gt;&lt;DisplayText&gt;Cushman-Roisin and Beckers (2011)&lt;/DisplayText&gt;&lt;record&gt;&lt;rec-number&gt;12&lt;/rec-number&gt;&lt;foreign-keys&gt;&lt;key app="EN" db-id="sawdzpz07va5vqetx57xr0vyx9zdsx0avr0r" timestamp="1648115369"&gt;12&lt;/key&gt;&lt;/foreign-keys&gt;&lt;ref-type name="Book Section"&gt;5&lt;/ref-type&gt;&lt;contributors&gt;&lt;authors&gt;&lt;author&gt;Cushman-Roisin, Benoit&lt;/author&gt;&lt;author&gt;Beckers, Jean-Marie&lt;/author&gt;&lt;/authors&gt;&lt;secondary-authors&gt;&lt;author&gt;Cushman-Roisin, Benoit&lt;/author&gt;&lt;author&gt;Beckers, Jean-Marie&lt;/author&gt;&lt;/secondary-authors&gt;&lt;/contributors&gt;&lt;titles&gt;&lt;title&gt;Chapter 10 - Barotropic Instability&lt;/title&gt;&lt;secondary-title&gt;International Geophysics&lt;/secondary-title&gt;&lt;/titles&gt;&lt;pages&gt;317-344&lt;/pages&gt;&lt;volume&gt;101&lt;/volume&gt;&lt;keywords&gt;&lt;keyword&gt;Aliasing&lt;/keyword&gt;&lt;keyword&gt;barotropic instability&lt;/keyword&gt;&lt;keyword&gt;contour dynamics&lt;/keyword&gt;&lt;keyword&gt;critical level&lt;/keyword&gt;&lt;keyword&gt;dispersion relation&lt;/keyword&gt;&lt;keyword&gt;filtering&lt;/keyword&gt;&lt;keyword&gt;growth rate&lt;/keyword&gt;&lt;keyword&gt;instability&lt;/keyword&gt;&lt;keyword&gt;Louis Howard&lt;/keyword&gt;&lt;keyword&gt;nonlinear instability&lt;/keyword&gt;&lt;keyword&gt;Norman Zabusky&lt;/keyword&gt;&lt;keyword&gt;phase speed&lt;/keyword&gt;&lt;keyword&gt;Rayleigh equation&lt;/keyword&gt;&lt;keyword&gt;semicircle theorem&lt;/keyword&gt;&lt;keyword&gt;shear flow&lt;/keyword&gt;&lt;keyword&gt;vortex&lt;/keyword&gt;&lt;/keywords&gt;&lt;dates&gt;&lt;year&gt;2011&lt;/year&gt;&lt;pub-dates&gt;&lt;date&gt;2011/01/01/&lt;/date&gt;&lt;/pub-dates&gt;&lt;/dates&gt;&lt;publisher&gt;Academic Press&lt;/publisher&gt;&lt;isbn&gt;0074-6142&lt;/isbn&gt;&lt;urls&gt;&lt;related-urls&gt;&lt;url&gt;https://www.sciencedirect.com/science/article/pii/B9780120887590000109&lt;/url&gt;&lt;/related-urls&gt;&lt;/urls&gt;&lt;electronic-resource-num&gt;10.1016/B978-0-12-088759-0.00010-9&lt;/electronic-resource-num&gt;&lt;/record&gt;&lt;/Cite&gt;&lt;/EndNote&gt;</w:instrText>
-      </w:r>
-      <w:r>
-        <w:rPr>
-          <w:rStyle w:val="aa"/>
-        </w:rPr>
-        <w:fldChar w:fldCharType="separate"/>
-      </w:r>
-      <w:r>
-        <w:rPr>
-          <w:rStyle w:val="aa"/>
-        </w:rPr>
-        <w:t>Cushman-Roisin and Beckers (2011)</w:t>
-      </w:r>
-      <w:r>
-        <w:rPr>
-          <w:rStyle w:val="aa"/>
-        </w:rPr>
-        <w:fldChar w:fldCharType="end"/>
-      </w:r>
-      <w:r>
-        <w:rPr>
-          <w:rStyle w:val="aa"/>
-        </w:rPr>
-        <w:fldChar w:fldCharType="end"/>
-      </w:r>
+      <w:hyperlink w:anchor="_ENREF_1" w:tooltip="Cushman-Roisin, 2011 #12" w:history="1">
+        <w:r>
+          <w:rPr>
+            <w:rStyle w:val="aa"/>
+          </w:rPr>
+          <w:fldChar w:fldCharType="begin"/>
+        </w:r>
+        <w:r>
+          <w:rPr>
+            <w:rStyle w:val="aa"/>
+          </w:rPr>
+          <w:instrText xml:space="preserve"> ADDIN EN.CITE &lt;EndNote&gt;&lt;Cite AuthorYear="1"&gt;&lt;Author&gt;Cushman-Roisin&lt;/Author&gt;&lt;Year&gt;2011&lt;/Year&gt;&lt;RecNum&gt;12&lt;/RecNum&gt;&lt;DisplayText&gt;Cushman-Roisin and Beckers (2011)&lt;/DisplayText&gt;&lt;record&gt;&lt;rec-number&gt;12&lt;/rec-number&gt;&lt;foreign-keys&gt;&lt;key app="EN" db-id="sawdzpz07va5vqetx57xr0vyx9zdsx0avr0r" timestamp="1648115369"&gt;12&lt;/key&gt;&lt;/foreign-keys&gt;&lt;ref-type name="Book Section"&gt;5&lt;/ref-type&gt;&lt;contributors&gt;&lt;authors&gt;&lt;author&gt;Cushman-Roisin, Benoit&lt;/author&gt;&lt;author&gt;Beckers, Jean-Marie&lt;/author&gt;&lt;/authors&gt;&lt;secondary-authors&gt;&lt;author&gt;Cushman-Roisin, Benoit&lt;/author&gt;&lt;author&gt;Beckers, Jean-Marie&lt;/author&gt;&lt;/secondary-authors&gt;&lt;/contributors&gt;&lt;titles&gt;&lt;title&gt;Chapter 10 - Barotropic Instability&lt;/title&gt;&lt;secondary-title&gt;International Geophysics&lt;/secondary-title&gt;&lt;/titles&gt;&lt;pages&gt;317-344&lt;/pages&gt;&lt;volume&gt;101&lt;/volume&gt;&lt;keywords&gt;&lt;keyword&gt;Aliasing&lt;/keyword&gt;&lt;keyword&gt;barotropic instability&lt;/keyword&gt;&lt;keyword&gt;contour dynamics&lt;/keyword&gt;&lt;keyword&gt;critical level&lt;/keyword&gt;&lt;keyword&gt;dispersion relation&lt;/keyword&gt;&lt;keyword&gt;filtering&lt;/keyword&gt;&lt;keyword&gt;growth rate&lt;/keyword&gt;&lt;keyword&gt;instability&lt;/keyword&gt;&lt;keyword&gt;Louis Howard&lt;/keyword&gt;&lt;keyword&gt;nonlinear instability&lt;/keyword&gt;&lt;keyword&gt;Norman Zabusky&lt;/keyword&gt;&lt;keyword&gt;phase speed&lt;/keyword&gt;&lt;keyword&gt;Rayleigh equation&lt;/keyword&gt;&lt;keyword&gt;semicircle theorem&lt;/keyword&gt;&lt;keyword&gt;shear flow&lt;/keyword&gt;&lt;keyword&gt;vortex&lt;/keyword&gt;&lt;/keywords&gt;&lt;dates&gt;&lt;year&gt;2011&lt;/year&gt;&lt;pub-dates&gt;&lt;date&gt;2011/01/01/&lt;/date&gt;&lt;/pub-dates&gt;&lt;/dates&gt;&lt;publisher&gt;Academic Press&lt;/publisher&gt;&lt;isbn&gt;0074-6142&lt;/isbn&gt;&lt;urls&gt;&lt;related-urls&gt;&lt;url&gt;https://www.sciencedirect.com/science/article/pii/B9780120887590000109&lt;/url&gt;&lt;/related-urls&gt;&lt;/urls&gt;&lt;electronic-resource-num&gt;10.1016/B978-0-12-088759-0.00010-9&lt;/electronic-resource-num&gt;&lt;/record&gt;&lt;/Cite&gt;&lt;/EndNote&gt;</w:instrText>
+        </w:r>
+        <w:r>
+          <w:rPr>
+            <w:rStyle w:val="aa"/>
+          </w:rPr>
+          <w:fldChar w:fldCharType="separate"/>
+        </w:r>
+        <w:r>
+          <w:rPr>
+            <w:rStyle w:val="aa"/>
+          </w:rPr>
+          <w:t>Cushman-Roisin and Beckers (2011)</w:t>
+        </w:r>
+        <w:r>
+          <w:rPr>
+            <w:rStyle w:val="aa"/>
+          </w:rPr>
+          <w:fldChar w:fldCharType="end"/>
+        </w:r>
+      </w:hyperlink>
       <w:r>
         <w:rPr>
           <w:rFonts w:hint="eastAsia"/>
@@ -13613,7 +13586,7 @@
       <w:pPr>
         <w:pStyle w:val="afd"/>
       </w:pPr>
-      <w:bookmarkStart w:id="7" w:name="_Ref99034289"/>
+      <w:bookmarkStart w:id="6" w:name="_Ref99034289"/>
       <w:r>
         <w:rPr>
           <w:rFonts w:hint="eastAsia"/>
@@ -13677,7 +13650,7 @@
       <w:r>
         <w:fldChar w:fldCharType="end"/>
       </w:r>
-      <w:bookmarkEnd w:id="7"/>
+      <w:bookmarkEnd w:id="6"/>
       <w:r>
         <w:t xml:space="preserve">  </w:t>
       </w:r>
@@ -16291,7 +16264,7 @@
         <w:pStyle w:val="1"/>
         <w:spacing w:before="156" w:after="156"/>
       </w:pPr>
-      <w:bookmarkStart w:id="8" w:name="_Toc99061592"/>
+      <w:bookmarkStart w:id="7" w:name="_Toc99328299"/>
       <w:r>
         <w:rPr>
           <w:rFonts w:hint="eastAsia"/>
@@ -16305,7 +16278,7 @@
       <w:r>
         <w:t>3</w:t>
       </w:r>
-      <w:bookmarkEnd w:id="8"/>
+      <w:bookmarkEnd w:id="7"/>
     </w:p>
     <w:p>
       <w:pPr>
@@ -16357,8 +16330,11 @@
     <w:p>
       <w:pPr>
         <w:pStyle w:val="21"/>
+        <w:rPr>
+          <w:rFonts w:hint="eastAsia"/>
+        </w:rPr>
       </w:pPr>
-      <w:bookmarkStart w:id="9" w:name="_Toc99061593"/>
+      <w:bookmarkStart w:id="8" w:name="_Toc99328300"/>
       <w:r>
         <w:rPr>
           <w:rFonts w:hint="eastAsia"/>
@@ -16368,55 +16344,1047 @@
       <w:r>
         <w:t>olution</w:t>
       </w:r>
-      <w:bookmarkEnd w:id="9"/>
+      <w:bookmarkEnd w:id="8"/>
+    </w:p>
+    <w:p>
+      <w:pPr>
+        <w:pStyle w:val="41"/>
+        <w:numPr>
+          <w:ilvl w:val="0"/>
+          <w:numId w:val="0"/>
+        </w:numPr>
+        <w:ind w:left="420"/>
+      </w:pPr>
+      <w:r>
+        <w:rPr>
+          <w:rFonts w:hint="eastAsia"/>
+        </w:rPr>
+        <w:t>1</w:t>
+      </w:r>
+      <w:r>
+        <w:t xml:space="preserve">. </w:t>
+      </w:r>
+      <w:r>
+        <w:rPr>
+          <w:rFonts w:hint="eastAsia"/>
+        </w:rPr>
+        <w:t>波</w:t>
+      </w:r>
+      <w:r>
+        <w:rPr>
+          <w:rFonts w:hint="eastAsia"/>
+        </w:rPr>
+        <w:t>的</w:t>
+      </w:r>
+      <w:r>
+        <w:rPr>
+          <w:rFonts w:hint="eastAsia"/>
+        </w:rPr>
+        <w:t>性质</w:t>
+      </w:r>
+      <w:r>
+        <w:rPr>
+          <w:rFonts w:hint="eastAsia"/>
+        </w:rPr>
+        <w:t>.</w:t>
+      </w:r>
     </w:p>
     <w:p>
       <w:pPr>
         <w:pStyle w:val="a2"/>
       </w:pPr>
-      <w:r>
-        <w:fldChar w:fldCharType="begin"/>
-      </w:r>
-      <w:r>
-        <w:instrText xml:space="preserve"> ADDIN EN.CITE &lt;EndNote&gt;&lt;Cite&gt;&lt;Author&gt;Farrar&lt;/Author&gt;&lt;Year&gt;2011&lt;/Year&gt;&lt;RecNum&gt;11&lt;/RecNum&gt;&lt;DisplayText&gt;(Farrar, 2011)&lt;/DisplayText&gt;&lt;record&gt;&lt;rec-number&gt;11&lt;/rec-number&gt;&lt;foreign-keys&gt;&lt;key app="EN" db-id="sawdzpz07va5vqetx57xr0vyx9zdsx0avr0r" timestamp="1648087950"&gt;11&lt;/key&gt;&lt;/foreign-keys&gt;&lt;ref-type name="Journal Article"&gt;17&lt;/ref-type&gt;&lt;contributors&gt;&lt;authors&gt;&lt;author&gt;Farrar, J. Thomas&lt;/author&gt;&lt;/authors&gt;&lt;/contributors&gt;&lt;auth-address&gt;J. Thomas Farrar, Woods Hole Oceanographic Institution, Mail Stop 29, Woods Hole, MA 02543&lt;/auth-address&gt;&lt;titles&gt;&lt;title&gt;Barotropic Rossby Waves Radiating from Tropical Instability Waves in the Pacific Ocean&lt;/title&gt;&lt;secondary-title&gt;Journal of Physical Oceanography&lt;/secondary-title&gt;&lt;/titles&gt;&lt;periodical&gt;&lt;full-title&gt;Journal of Physical Oceanography&lt;/full-title&gt;&lt;/periodical&gt;&lt;pages&gt;1160-1181&lt;/pages&gt;&lt;volume&gt;41&lt;/volume&gt;&lt;number&gt;6&lt;/number&gt;&lt;keywords&gt;&lt;keyword&gt;Barotropic flows Rossby waves&lt;/keyword&gt;&lt;keyword&gt;Tropics&lt;/keyword&gt;&lt;keyword&gt;Pacific Ocean Instability&lt;/keyword&gt;&lt;keyword&gt;Waves, atmospheric&lt;/keyword&gt;&lt;/keywords&gt;&lt;dates&gt;&lt;year&gt;2011&lt;/year&gt;&lt;pub-dates&gt;&lt;date&gt;01 Jun. 2011&lt;/date&gt;&lt;/pub-dates&gt;&lt;/dates&gt;&lt;isbn&gt;0022-3670&lt;/isbn&gt;&lt;urls&gt;&lt;related-urls&gt;&lt;url&gt;https://journals.ametsoc.org/view/journals/phoc/41/6/2011jpo4547.1.xml&lt;/url&gt;&lt;/related-urls&gt;&lt;/urls&gt;&lt;electronic-resource-num&gt;10.1175/2011jpo4547.1&lt;/electronic-resource-num&gt;&lt;language&gt;English&lt;/language&gt;&lt;access-date&gt;2022-03-24&lt;/access-date&gt;&lt;/record&gt;&lt;/Cite&gt;&lt;/EndNote&gt;</w:instrText>
-      </w:r>
-      <w:r>
-        <w:fldChar w:fldCharType="separate"/>
-      </w:r>
-      <w:r>
-        <w:rPr>
-          <w:noProof/>
-        </w:rPr>
-        <w:t>(</w:t>
-      </w:r>
       <w:hyperlink w:anchor="_ENREF_2" w:tooltip="Farrar, 2011 #11" w:history="1">
         <w:r>
           <w:rPr>
             <w:rStyle w:val="aa"/>
           </w:rPr>
-          <w:t>Farrar, 2011</w:t>
+          <w:fldChar w:fldCharType="begin"/>
+        </w:r>
+        <w:r>
+          <w:rPr>
+            <w:rStyle w:val="aa"/>
+          </w:rPr>
+          <w:instrText xml:space="preserve"> ADDIN EN.CITE &lt;EndNote&gt;&lt;Cite AuthorYear="1"&gt;&lt;Author&gt;Farrar&lt;/Author&gt;&lt;Year&gt;2011&lt;/Year&gt;&lt;RecNum&gt;11&lt;/RecNum&gt;&lt;DisplayText&gt;Farrar (2011)&lt;/DisplayText&gt;&lt;record&gt;&lt;rec-number&gt;11&lt;/rec-number&gt;&lt;foreign-keys&gt;&lt;key app="EN" db-id="sawdzpz07va5vqetx57xr0vyx9zdsx0avr0r" timestamp="1648087950"&gt;11&lt;/key&gt;&lt;/foreign-keys&gt;&lt;ref-type name="Journal Article"&gt;17&lt;/ref-type&gt;&lt;contributors&gt;&lt;authors&gt;&lt;author&gt;Farrar, J. Thomas&lt;/author&gt;&lt;/authors&gt;&lt;/contributors&gt;&lt;auth-address&gt;J. Thomas Farrar, Woods Hole Oceanographic Institution, Mail Stop 29, Woods Hole, MA 02543&lt;/auth-address&gt;&lt;titles&gt;&lt;title&gt;Barotropic Rossby Waves Radiating from Tropical Instability Waves in the Pacific Ocean&lt;/title&gt;&lt;secondary-title&gt;Journal of Physical Oceanography&lt;/secondary-title&gt;&lt;/titles&gt;&lt;periodical&gt;&lt;full-title&gt;Journal of Physical Oceanography&lt;/full-title&gt;&lt;/periodical&gt;&lt;pages&gt;1160-1181&lt;/pages&gt;&lt;volume&gt;41&lt;/volume&gt;&lt;number&gt;6&lt;/number&gt;&lt;keywords&gt;&lt;keyword&gt;Barotropic flows Rossby waves&lt;/keyword&gt;&lt;keyword&gt;Tropics&lt;/keyword&gt;&lt;keyword&gt;Pacific Ocean Instability&lt;/keyword&gt;&lt;keyword&gt;Waves, atmospheric&lt;/keyword&gt;&lt;/keywords&gt;&lt;dates&gt;&lt;year&gt;2011&lt;/year&gt;&lt;pub-dates&gt;&lt;date&gt;01 Jun. 2011&lt;/date&gt;&lt;/pub-dates&gt;&lt;/dates&gt;&lt;isbn&gt;0022-3670&lt;/isbn&gt;&lt;urls&gt;&lt;related-urls&gt;&lt;url&gt;https://journals.ametsoc.org/view/journals/phoc/41/6/2011jpo4547.1.xml&lt;/url&gt;&lt;/related-urls&gt;&lt;/urls&gt;&lt;electronic-resource-num&gt;10.1175/2011jpo4547.1&lt;/electronic-resource-num&gt;&lt;language&gt;English&lt;/language&gt;&lt;access-date&gt;2022-03-24&lt;/access-date&gt;&lt;/record&gt;&lt;/Cite&gt;&lt;/EndNote&gt;</w:instrText>
+        </w:r>
+        <w:r>
+          <w:rPr>
+            <w:rStyle w:val="aa"/>
+          </w:rPr>
+          <w:fldChar w:fldCharType="separate"/>
+        </w:r>
+        <w:r>
+          <w:rPr>
+            <w:rStyle w:val="aa"/>
+          </w:rPr>
+          <w:t>Farrar (2011)</w:t>
+        </w:r>
+        <w:r>
+          <w:rPr>
+            <w:rStyle w:val="aa"/>
+          </w:rPr>
+          <w:fldChar w:fldCharType="end"/>
         </w:r>
       </w:hyperlink>
       <w:r>
         <w:rPr>
-          <w:noProof/>
-        </w:rPr>
-        <w:t>)</w:t>
-      </w:r>
-      <w:r>
-        <w:fldChar w:fldCharType="end"/>
+          <w:rFonts w:hint="eastAsia"/>
+        </w:rPr>
+        <w:t>主要讨论了</w:t>
+      </w:r>
+      <w:r>
+        <w:rPr>
+          <w:rFonts w:hint="eastAsia"/>
+        </w:rPr>
+        <w:t>纬向波长，周期，波峰的朝向，经向</w:t>
+      </w:r>
+      <w:proofErr w:type="gramStart"/>
+      <w:r>
+        <w:rPr>
+          <w:rFonts w:hint="eastAsia"/>
+        </w:rPr>
+        <w:t>范围等波的</w:t>
+      </w:r>
+      <w:proofErr w:type="gramEnd"/>
+      <w:r>
+        <w:rPr>
+          <w:rFonts w:hint="eastAsia"/>
+        </w:rPr>
+        <w:t>性质</w:t>
+      </w:r>
+      <w:r>
+        <w:rPr>
+          <w:rFonts w:hint="eastAsia"/>
+        </w:rPr>
+        <w:t>.</w:t>
+      </w:r>
+      <w:r>
+        <w:t xml:space="preserve"> </w:t>
+      </w:r>
+      <w:r>
+        <w:rPr>
+          <w:rFonts w:hint="eastAsia"/>
+        </w:rPr>
+        <w:t>文中所谓的正压</w:t>
+      </w:r>
+      <w:r>
+        <w:rPr>
+          <w:rFonts w:hint="eastAsia"/>
+        </w:rPr>
+        <w:t>Rossby</w:t>
+      </w:r>
+      <w:r>
+        <w:rPr>
+          <w:rFonts w:hint="eastAsia"/>
+        </w:rPr>
+        <w:t>波的</w:t>
+      </w:r>
+      <w:r>
+        <w:rPr>
+          <w:rFonts w:hint="eastAsia"/>
+        </w:rPr>
+        <w:t>周期约</w:t>
+      </w:r>
+      <w:r>
+        <w:rPr>
+          <w:rFonts w:hint="eastAsia"/>
+        </w:rPr>
+        <w:t>为</w:t>
+      </w:r>
+      <w:r>
+        <w:t>29-37</w:t>
+      </w:r>
+      <w:r>
+        <w:rPr>
+          <w:rFonts w:hint="eastAsia"/>
+        </w:rPr>
+        <w:t>天</w:t>
+      </w:r>
+      <w:r>
+        <w:rPr>
+          <w:rFonts w:hint="eastAsia"/>
+        </w:rPr>
+        <w:t>，</w:t>
+      </w:r>
+      <w:r>
+        <w:rPr>
+          <w:rFonts w:hint="eastAsia"/>
+        </w:rPr>
+        <w:t>纬向波长</w:t>
+      </w:r>
+      <w:r>
+        <w:rPr>
+          <w:rFonts w:hint="eastAsia"/>
+        </w:rPr>
+        <w:t>1</w:t>
+      </w:r>
+      <w:r>
+        <w:t>0-25</w:t>
+      </w:r>
+      <w:r>
+        <w:rPr>
+          <w:rFonts w:hint="eastAsia"/>
+        </w:rPr>
+        <w:t>个经度</w:t>
+      </w:r>
+      <w:r>
+        <w:rPr>
+          <w:rFonts w:hint="eastAsia"/>
+        </w:rPr>
+        <w:t>，</w:t>
+      </w:r>
+      <w:r>
+        <w:rPr>
+          <w:rFonts w:hint="eastAsia"/>
+        </w:rPr>
+        <w:t>相速度方向为西南</w:t>
+      </w:r>
+      <w:r>
+        <w:rPr>
+          <w:rFonts w:hint="eastAsia"/>
+        </w:rPr>
+        <w:t>，</w:t>
+      </w:r>
+      <w:r>
+        <w:rPr>
+          <w:rFonts w:hint="eastAsia"/>
+        </w:rPr>
+        <w:t>波信号主要出现在北纬</w:t>
+      </w:r>
+      <w:r>
+        <w:rPr>
+          <w:rFonts w:hint="eastAsia"/>
+        </w:rPr>
+        <w:t>1</w:t>
+      </w:r>
+      <w:r>
+        <w:t>0-20</w:t>
+      </w:r>
+      <w:r>
+        <w:rPr>
+          <w:rFonts w:hint="eastAsia"/>
+        </w:rPr>
+        <w:t>度</w:t>
+      </w:r>
+      <w:r>
+        <w:rPr>
+          <w:rFonts w:hint="eastAsia"/>
+        </w:rPr>
+        <w:t>，</w:t>
+      </w:r>
+      <w:r>
+        <w:rPr>
+          <w:rFonts w:hint="eastAsia"/>
+        </w:rPr>
+        <w:t>波峰大致沿东南</w:t>
+      </w:r>
+      <w:r>
+        <w:t>-</w:t>
+      </w:r>
+      <w:r>
+        <w:rPr>
+          <w:rFonts w:hint="eastAsia"/>
+        </w:rPr>
+        <w:t>西北朝向</w:t>
+      </w:r>
+      <w:r>
+        <w:rPr>
+          <w:rFonts w:hint="eastAsia"/>
+        </w:rPr>
+        <w:t>.</w:t>
+      </w:r>
+    </w:p>
+    <w:p>
+      <w:pPr>
+        <w:pStyle w:val="41"/>
+        <w:numPr>
+          <w:ilvl w:val="0"/>
+          <w:numId w:val="0"/>
+        </w:numPr>
+        <w:ind w:left="420"/>
+      </w:pPr>
+      <w:r>
+        <w:rPr>
+          <w:rFonts w:hint="eastAsia"/>
+        </w:rPr>
+        <w:t>2</w:t>
+      </w:r>
+      <w:r>
+        <w:t xml:space="preserve">. </w:t>
+      </w:r>
+      <w:r>
+        <w:rPr>
+          <w:rFonts w:hint="eastAsia"/>
+        </w:rPr>
+        <w:t>可视作正压</w:t>
+      </w:r>
+      <w:r>
+        <w:rPr>
+          <w:rFonts w:hint="eastAsia"/>
+        </w:rPr>
+        <w:t>Rossby</w:t>
+      </w:r>
+      <w:r>
+        <w:rPr>
+          <w:rFonts w:hint="eastAsia"/>
+        </w:rPr>
+        <w:t>波的原因</w:t>
+      </w:r>
+      <w:r>
+        <w:rPr>
+          <w:rFonts w:hint="eastAsia"/>
+        </w:rPr>
+        <w:t>.</w:t>
+      </w:r>
+    </w:p>
+    <w:p>
+      <w:pPr>
+        <w:pStyle w:val="a2"/>
+      </w:pPr>
+      <w:r>
+        <w:rPr>
+          <w:rFonts w:hint="eastAsia"/>
+        </w:rPr>
+        <w:t>为了说明那波可视为某种正压</w:t>
+      </w:r>
+      <w:r>
+        <w:rPr>
+          <w:rFonts w:hint="eastAsia"/>
+        </w:rPr>
+        <w:t>Rossby</w:t>
+      </w:r>
+      <w:r>
+        <w:rPr>
+          <w:rFonts w:hint="eastAsia"/>
+        </w:rPr>
+        <w:t>波，</w:t>
+      </w:r>
+      <w:hyperlink w:anchor="_ENREF_2" w:tooltip="Farrar, 2011 #11" w:history="1">
+        <w:r>
+          <w:rPr>
+            <w:rStyle w:val="aa"/>
+          </w:rPr>
+          <w:fldChar w:fldCharType="begin"/>
+        </w:r>
+        <w:r>
+          <w:rPr>
+            <w:rStyle w:val="aa"/>
+          </w:rPr>
+          <w:instrText xml:space="preserve"> ADDIN EN.CITE &lt;EndNote&gt;&lt;Cite AuthorYear="1"&gt;&lt;Author&gt;Farrar&lt;/Author&gt;&lt;Year&gt;2011&lt;/Year&gt;&lt;RecNum&gt;11&lt;/RecNum&gt;&lt;DisplayText&gt;Farrar (2011)&lt;/DisplayText&gt;&lt;record&gt;&lt;rec-number&gt;11&lt;/rec-number&gt;&lt;foreign-keys&gt;&lt;key app="EN" db-id="sawdzpz07va5vqetx57xr0vyx9zdsx0avr0r" timestamp="1648087950"&gt;11&lt;/key&gt;&lt;/foreign-keys&gt;&lt;ref-type name="Journal Article"&gt;17&lt;/ref-type&gt;&lt;contributors&gt;&lt;authors&gt;&lt;author&gt;Farrar, J. Thomas&lt;/author&gt;&lt;/authors&gt;&lt;/contributors&gt;&lt;auth-address&gt;J. Thomas Farrar, Woods Hole Oceanographic Institution, Mail Stop 29, Woods Hole, MA 02543&lt;/auth-address&gt;&lt;titles&gt;&lt;title&gt;Barotropic Rossby Waves Radiating from Tropical Instability Waves in the Pacific Ocean&lt;/title&gt;&lt;secondary-title&gt;Journal of Physical Oceanography&lt;/secondary-title&gt;&lt;/titles&gt;&lt;periodical&gt;&lt;full-title&gt;Journal of Physical Oceanography&lt;/full-title&gt;&lt;/periodical&gt;&lt;pages&gt;1160-1181&lt;/pages&gt;&lt;volume&gt;41&lt;/volume&gt;&lt;number&gt;6&lt;/number&gt;&lt;keywords&gt;&lt;keyword&gt;Barotropic flows Rossby waves&lt;/keyword&gt;&lt;keyword&gt;Tropics&lt;/keyword&gt;&lt;keyword&gt;Pacific Ocean Instability&lt;/keyword&gt;&lt;keyword&gt;Waves, atmospheric&lt;/keyword&gt;&lt;/keywords&gt;&lt;dates&gt;&lt;year&gt;2011&lt;/year&gt;&lt;pub-dates&gt;&lt;date&gt;01 Jun. 2011&lt;/date&gt;&lt;/pub-dates&gt;&lt;/dates&gt;&lt;isbn&gt;0022-3670&lt;/isbn&gt;&lt;urls&gt;&lt;related-urls&gt;&lt;url&gt;https://journals.ametsoc.org/view/journals/phoc/41/6/2011jpo4547.1.xml&lt;/url&gt;&lt;/related-urls&gt;&lt;/urls&gt;&lt;electronic-resource-num&gt;10.1175/2011jpo4547.1&lt;/electronic-resource-num&gt;&lt;language&gt;English&lt;/language&gt;&lt;access-date&gt;2022-03-24&lt;/access-date&gt;&lt;/record&gt;&lt;/Cite&gt;&lt;/EndNote&gt;</w:instrText>
+        </w:r>
+        <w:r>
+          <w:rPr>
+            <w:rStyle w:val="aa"/>
+          </w:rPr>
+          <w:fldChar w:fldCharType="separate"/>
+        </w:r>
+        <w:r>
+          <w:rPr>
+            <w:rStyle w:val="aa"/>
+          </w:rPr>
+          <w:t>Farrar (2011)</w:t>
+        </w:r>
+        <w:r>
+          <w:rPr>
+            <w:rStyle w:val="aa"/>
+          </w:rPr>
+          <w:fldChar w:fldCharType="end"/>
+        </w:r>
+      </w:hyperlink>
+      <w:r>
+        <w:t xml:space="preserve"> </w:t>
+      </w:r>
+      <w:r>
+        <w:rPr>
+          <w:rFonts w:hint="eastAsia"/>
+        </w:rPr>
+        <w:t>的思路是：从经典的正压</w:t>
+      </w:r>
+      <w:r>
+        <w:rPr>
+          <w:rFonts w:hint="eastAsia"/>
+        </w:rPr>
+        <w:t>Rossby</w:t>
+      </w:r>
+      <w:r>
+        <w:rPr>
+          <w:rFonts w:hint="eastAsia"/>
+        </w:rPr>
+        <w:t>波的频散关系出发，预测在空间域和</w:t>
+      </w:r>
+      <w:r>
+        <w:rPr>
+          <w:rFonts w:hint="eastAsia"/>
+        </w:rPr>
+        <w:t>Fourier</w:t>
+      </w:r>
+      <w:r>
+        <w:rPr>
+          <w:rFonts w:hint="eastAsia"/>
+        </w:rPr>
+        <w:t>频域上</w:t>
+      </w:r>
+      <w:r>
+        <w:rPr>
+          <w:rFonts w:hint="eastAsia"/>
+        </w:rPr>
+        <w:t>波信号的性质；将这性质与观测（经滤波等处理）比较；结果发现许多观测现象可用</w:t>
+      </w:r>
+      <w:r>
+        <w:rPr>
+          <w:rFonts w:hint="eastAsia"/>
+        </w:rPr>
+        <w:t>经典的正压</w:t>
+      </w:r>
+      <w:r>
+        <w:rPr>
+          <w:rFonts w:hint="eastAsia"/>
+        </w:rPr>
+        <w:t>Rossby</w:t>
+      </w:r>
+      <w:r>
+        <w:rPr>
+          <w:rFonts w:hint="eastAsia"/>
+        </w:rPr>
+        <w:t>波的频散关系</w:t>
+      </w:r>
+      <w:r>
+        <w:rPr>
+          <w:rFonts w:hint="eastAsia"/>
+        </w:rPr>
+        <w:t>的解释</w:t>
+      </w:r>
+      <w:r>
+        <w:rPr>
+          <w:rFonts w:hint="eastAsia"/>
+        </w:rPr>
+        <w:t>.</w:t>
+      </w:r>
+      <w:r>
+        <w:t xml:space="preserve"> </w:t>
+      </w:r>
+      <w:r>
+        <w:rPr>
+          <w:rFonts w:hint="eastAsia"/>
+        </w:rPr>
+        <w:t>正如文中所言，“</w:t>
+      </w:r>
+      <w:r>
+        <w:t>The inference that these are barotropic Rossby waves is based on the fact that the variability obeys the barotropic Rossby wave dispersion relation</w:t>
+      </w:r>
+      <w:r>
+        <w:rPr>
+          <w:rFonts w:hint="eastAsia"/>
+        </w:rPr>
+        <w:t>”</w:t>
+      </w:r>
+      <w:r>
+        <w:rPr>
+          <w:rFonts w:hint="eastAsia"/>
+        </w:rPr>
+        <w:t>，“</w:t>
+      </w:r>
+      <w:r>
+        <w:t>Perhaps the real surprise is that the simple interpretation offered here can explain as much of the observed variability as it does</w:t>
+      </w:r>
+      <w:r>
+        <w:rPr>
+          <w:rFonts w:hint="eastAsia"/>
+        </w:rPr>
+        <w:t>”</w:t>
+      </w:r>
+      <w:r>
+        <w:rPr>
+          <w:rFonts w:hint="eastAsia"/>
+        </w:rPr>
+        <w:t>.</w:t>
+      </w:r>
+    </w:p>
+    <w:p>
+      <w:pPr>
+        <w:pStyle w:val="a2"/>
+      </w:pPr>
+      <w:hyperlink w:anchor="_ENREF_2" w:tooltip="Farrar, 2011 #11" w:history="1">
+        <w:r>
+          <w:rPr>
+            <w:rStyle w:val="aa"/>
+          </w:rPr>
+          <w:fldChar w:fldCharType="begin"/>
+        </w:r>
+        <w:r>
+          <w:rPr>
+            <w:rStyle w:val="aa"/>
+          </w:rPr>
+          <w:instrText xml:space="preserve"> ADDIN EN.CITE &lt;EndNote&gt;&lt;Cite AuthorYear="1"&gt;&lt;Author&gt;Farrar&lt;/Author&gt;&lt;Year&gt;2011&lt;/Year&gt;&lt;RecNum&gt;11&lt;/RecNum&gt;&lt;DisplayText&gt;Farrar (2011)&lt;/DisplayText&gt;&lt;record&gt;&lt;rec-number&gt;11&lt;/rec-number&gt;&lt;foreign-keys&gt;&lt;key app="EN" db-id="sawdzpz07va5vqetx57xr0vyx9zdsx0avr0r" timestamp="1648087950"&gt;11&lt;/key&gt;&lt;/foreign-keys&gt;&lt;ref-type name="Journal Article"&gt;17&lt;/ref-type&gt;&lt;contributors&gt;&lt;authors&gt;&lt;author&gt;Farrar, J. Thomas&lt;/author&gt;&lt;/authors&gt;&lt;/contributors&gt;&lt;auth-address&gt;J. Thomas Farrar, Woods Hole Oceanographic Institution, Mail Stop 29, Woods Hole, MA 02543&lt;/auth-address&gt;&lt;titles&gt;&lt;title&gt;Barotropic Rossby Waves Radiating from Tropical Instability Waves in the Pacific Ocean&lt;/title&gt;&lt;secondary-title&gt;Journal of Physical Oceanography&lt;/secondary-title&gt;&lt;/titles&gt;&lt;periodical&gt;&lt;full-title&gt;Journal of Physical Oceanography&lt;/full-title&gt;&lt;/periodical&gt;&lt;pages&gt;1160-1181&lt;/pages&gt;&lt;volume&gt;41&lt;/volume&gt;&lt;number&gt;6&lt;/number&gt;&lt;keywords&gt;&lt;keyword&gt;Barotropic flows Rossby waves&lt;/keyword&gt;&lt;keyword&gt;Tropics&lt;/keyword&gt;&lt;keyword&gt;Pacific Ocean Instability&lt;/keyword&gt;&lt;keyword&gt;Waves, atmospheric&lt;/keyword&gt;&lt;/keywords&gt;&lt;dates&gt;&lt;year&gt;2011&lt;/year&gt;&lt;pub-dates&gt;&lt;date&gt;01 Jun. 2011&lt;/date&gt;&lt;/pub-dates&gt;&lt;/dates&gt;&lt;isbn&gt;0022-3670&lt;/isbn&gt;&lt;urls&gt;&lt;related-urls&gt;&lt;url&gt;https://journals.ametsoc.org/view/journals/phoc/41/6/2011jpo4547.1.xml&lt;/url&gt;&lt;/related-urls&gt;&lt;/urls&gt;&lt;electronic-resource-num&gt;10.1175/2011jpo4547.1&lt;/electronic-resource-num&gt;&lt;language&gt;English&lt;/language&gt;&lt;access-date&gt;2022-03-24&lt;/access-date&gt;&lt;/record&gt;&lt;/Cite&gt;&lt;/EndNote&gt;</w:instrText>
+        </w:r>
+        <w:r>
+          <w:rPr>
+            <w:rStyle w:val="aa"/>
+          </w:rPr>
+          <w:fldChar w:fldCharType="separate"/>
+        </w:r>
+        <w:r>
+          <w:rPr>
+            <w:rStyle w:val="aa"/>
+          </w:rPr>
+          <w:t>Farrar (2011)</w:t>
+        </w:r>
+        <w:r>
+          <w:rPr>
+            <w:rStyle w:val="aa"/>
+          </w:rPr>
+          <w:fldChar w:fldCharType="end"/>
+        </w:r>
+      </w:hyperlink>
+      <w:r>
+        <w:t xml:space="preserve"> </w:t>
+      </w:r>
+      <w:r>
+        <w:rPr>
+          <w:rFonts w:hint="eastAsia"/>
+        </w:rPr>
+        <w:t>得</w:t>
+      </w:r>
+      <w:r>
+        <w:rPr>
+          <w:rFonts w:hint="eastAsia"/>
+        </w:rPr>
+        <w:t>到</w:t>
+      </w:r>
+      <w:r>
+        <w:rPr>
+          <w:rFonts w:hint="eastAsia"/>
+        </w:rPr>
+        <w:t>的</w:t>
+      </w:r>
+      <w:r>
+        <w:rPr>
+          <w:rFonts w:hint="eastAsia"/>
+        </w:rPr>
+        <w:t>一个</w:t>
+      </w:r>
+      <w:r>
+        <w:rPr>
+          <w:rFonts w:hint="eastAsia"/>
+        </w:rPr>
+        <w:t>主要结论是：</w:t>
+      </w:r>
+      <w:r>
+        <w:t>1</w:t>
+      </w:r>
+      <w:r>
+        <w:t>）东太平洋</w:t>
+      </w:r>
+      <w:r>
+        <w:t>10°-20°N</w:t>
+      </w:r>
+      <w:r>
+        <w:t>的</w:t>
+      </w:r>
+      <w:r>
+        <w:t>SSH</w:t>
+      </w:r>
+      <w:r>
+        <w:t>变化与靠近赤道的高能热带不稳定</w:t>
+      </w:r>
+      <w:proofErr w:type="gramStart"/>
+      <w:r>
+        <w:t>波相关</w:t>
+      </w:r>
+      <w:proofErr w:type="gramEnd"/>
+      <w:r>
+        <w:t>的变化相一致；</w:t>
+      </w:r>
+      <w:r>
+        <w:t>2</w:t>
+      </w:r>
+      <w:r>
+        <w:t>）</w:t>
+      </w:r>
+      <w:r>
+        <w:t>10°-20°N</w:t>
+      </w:r>
+      <w:r>
+        <w:t>的这种变化的传播方式与对各向异性罗斯比波的预期相一致</w:t>
+      </w:r>
+      <w:r>
+        <w:rPr>
+          <w:rFonts w:hint="eastAsia"/>
+        </w:rPr>
+        <w:t>.</w:t>
+      </w:r>
+      <w:r>
+        <w:t xml:space="preserve"> </w:t>
+      </w:r>
+      <w:r>
+        <w:t>总之，这些事实表明，各向异性的</w:t>
+      </w:r>
+      <w:r>
+        <w:t>Rossby</w:t>
+      </w:r>
+      <w:proofErr w:type="gramStart"/>
+      <w:r>
+        <w:t>波正在</w:t>
+      </w:r>
+      <w:proofErr w:type="gramEnd"/>
+      <w:r>
+        <w:t>从不稳定状态中辐射出来</w:t>
+      </w:r>
+      <w:r>
+        <w:rPr>
+          <w:rFonts w:hint="eastAsia"/>
+        </w:rPr>
+        <w:t>.</w:t>
+      </w:r>
+    </w:p>
+    <w:p>
+      <w:pPr>
+        <w:pStyle w:val="41"/>
+        <w:numPr>
+          <w:ilvl w:val="0"/>
+          <w:numId w:val="0"/>
+        </w:numPr>
+        <w:ind w:left="420"/>
+      </w:pPr>
+      <w:r>
+        <w:t>3.</w:t>
+      </w:r>
+      <w:r>
+        <w:t xml:space="preserve"> </w:t>
+      </w:r>
+      <w:r>
+        <w:rPr>
+          <w:rFonts w:hint="eastAsia"/>
+        </w:rPr>
+        <w:t>与本课程介绍的经典正压</w:t>
+      </w:r>
+      <w:r>
+        <w:rPr>
+          <w:rFonts w:hint="eastAsia"/>
+        </w:rPr>
+        <w:t>Rossby</w:t>
+      </w:r>
+      <w:r>
+        <w:rPr>
+          <w:rFonts w:hint="eastAsia"/>
+        </w:rPr>
+        <w:t>波的异同</w:t>
+      </w:r>
+      <w:r>
+        <w:rPr>
+          <w:rFonts w:hint="eastAsia"/>
+        </w:rPr>
+        <w:t>.</w:t>
+      </w:r>
+    </w:p>
+    <w:p>
+      <w:pPr>
+        <w:pStyle w:val="a2"/>
+      </w:pPr>
+      <w:r>
+        <w:rPr>
+          <w:rFonts w:hint="eastAsia"/>
+        </w:rPr>
+        <w:t>相同：</w:t>
+      </w:r>
+      <w:hyperlink w:anchor="_ENREF_2" w:tooltip="Farrar, 2011 #11" w:history="1">
+        <w:r>
+          <w:rPr>
+            <w:rStyle w:val="aa"/>
+          </w:rPr>
+          <w:fldChar w:fldCharType="begin"/>
+        </w:r>
+        <w:r>
+          <w:rPr>
+            <w:rStyle w:val="aa"/>
+          </w:rPr>
+          <w:instrText xml:space="preserve"> ADDIN EN.CITE &lt;EndNote&gt;&lt;Cite AuthorYear="1"&gt;&lt;Author&gt;Farrar&lt;/Author&gt;&lt;Year&gt;2011&lt;/Year&gt;&lt;RecNum&gt;11&lt;/RecNum&gt;&lt;DisplayText&gt;Farrar (2011)&lt;/DisplayText&gt;&lt;record&gt;&lt;rec-number&gt;11&lt;/rec-number&gt;&lt;foreign-keys&gt;&lt;key app="EN" db-id="sawdzpz07va5vqetx57xr0vyx9zdsx0avr0r" timestamp="1648087950"&gt;11&lt;/key&gt;&lt;/foreign-keys&gt;&lt;ref-type name="Journal Article"&gt;17&lt;/ref-type&gt;&lt;contributors&gt;&lt;authors&gt;&lt;author&gt;Farrar, J. Thomas&lt;/author&gt;&lt;/authors&gt;&lt;/contributors&gt;&lt;auth-address&gt;J. Thomas Farrar, Woods Hole Oceanographic Institution, Mail Stop 29, Woods Hole, MA 02543&lt;/auth-address&gt;&lt;titles&gt;&lt;title&gt;Barotropic Rossby Waves Radiating from Tropical Instability Waves in the Pacific Ocean&lt;/title&gt;&lt;secondary-title&gt;Journal of Physical Oceanography&lt;/secondary-title&gt;&lt;/titles&gt;&lt;periodical&gt;&lt;full-title&gt;Journal of Physical Oceanography&lt;/full-title&gt;&lt;/periodical&gt;&lt;pages&gt;1160-1181&lt;/pages&gt;&lt;volume&gt;41&lt;/volume&gt;&lt;number&gt;6&lt;/number&gt;&lt;keywords&gt;&lt;keyword&gt;Barotropic flows Rossby waves&lt;/keyword&gt;&lt;keyword&gt;Tropics&lt;/keyword&gt;&lt;keyword&gt;Pacific Ocean Instability&lt;/keyword&gt;&lt;keyword&gt;Waves, atmospheric&lt;/keyword&gt;&lt;/keywords&gt;&lt;dates&gt;&lt;year&gt;2011&lt;/year&gt;&lt;pub-dates&gt;&lt;date&gt;01 Jun. 2011&lt;/date&gt;&lt;/pub-dates&gt;&lt;/dates&gt;&lt;isbn&gt;0022-3670&lt;/isbn&gt;&lt;urls&gt;&lt;related-urls&gt;&lt;url&gt;https://journals.ametsoc.org/view/journals/phoc/41/6/2011jpo4547.1.xml&lt;/url&gt;&lt;/related-urls&gt;&lt;/urls&gt;&lt;electronic-resource-num&gt;10.1175/2011jpo4547.1&lt;/electronic-resource-num&gt;&lt;language&gt;English&lt;/language&gt;&lt;access-date&gt;2022-03-24&lt;/access-date&gt;&lt;/record&gt;&lt;/Cite&gt;&lt;/EndNote&gt;</w:instrText>
+        </w:r>
+        <w:r>
+          <w:rPr>
+            <w:rStyle w:val="aa"/>
+          </w:rPr>
+          <w:fldChar w:fldCharType="separate"/>
+        </w:r>
+        <w:r>
+          <w:rPr>
+            <w:rStyle w:val="aa"/>
+          </w:rPr>
+          <w:t>Farrar (2011)</w:t>
+        </w:r>
+        <w:r>
+          <w:rPr>
+            <w:rStyle w:val="aa"/>
+          </w:rPr>
+          <w:fldChar w:fldCharType="end"/>
+        </w:r>
+      </w:hyperlink>
+      <w:r>
+        <w:t xml:space="preserve"> </w:t>
+      </w:r>
+      <w:r>
+        <w:rPr>
+          <w:rFonts w:hint="eastAsia"/>
+        </w:rPr>
+        <w:t>讨论的波动的许多现象可用</w:t>
+      </w:r>
+      <w:r>
+        <w:rPr>
+          <w:rFonts w:hint="eastAsia"/>
+        </w:rPr>
+        <w:t>经典正压</w:t>
+      </w:r>
+      <w:r>
+        <w:rPr>
+          <w:rFonts w:hint="eastAsia"/>
+        </w:rPr>
+        <w:t>Rossby</w:t>
+      </w:r>
+      <w:r>
+        <w:rPr>
+          <w:rFonts w:hint="eastAsia"/>
+        </w:rPr>
+        <w:t>波</w:t>
+      </w:r>
+      <w:r>
+        <w:rPr>
+          <w:rFonts w:hint="eastAsia"/>
+        </w:rPr>
+        <w:t>的频散关系解释，故在某种意义上，二者具有相似的频散关系</w:t>
+      </w:r>
+      <w:r>
+        <w:rPr>
+          <w:rFonts w:hint="eastAsia"/>
+        </w:rPr>
+        <w:t>.</w:t>
+      </w:r>
+    </w:p>
+    <w:p>
+      <w:pPr>
+        <w:pStyle w:val="a2"/>
+        <w:rPr>
+          <w:rFonts w:hint="eastAsia"/>
+        </w:rPr>
+      </w:pPr>
+      <w:r>
+        <w:rPr>
+          <w:rFonts w:hint="eastAsia"/>
+        </w:rPr>
+        <w:t>不同：</w:t>
+      </w:r>
+      <w:r>
+        <w:rPr>
+          <w:rFonts w:hint="eastAsia"/>
+        </w:rPr>
+        <w:t>回复机制和传播机制不同</w:t>
+      </w:r>
+      <w:r>
+        <w:rPr>
+          <w:rFonts w:hint="eastAsia"/>
+        </w:rPr>
+        <w:t>.</w:t>
+      </w:r>
+      <w:r>
+        <w:t xml:space="preserve"> </w:t>
+      </w:r>
+      <w:r>
+        <w:rPr>
+          <w:rFonts w:hint="eastAsia"/>
+        </w:rPr>
+        <w:t>课程介绍的</w:t>
+      </w:r>
+      <w:r>
+        <w:rPr>
+          <w:rFonts w:hint="eastAsia"/>
+        </w:rPr>
+        <w:t>经典正压</w:t>
+      </w:r>
+      <w:r>
+        <w:rPr>
+          <w:rFonts w:hint="eastAsia"/>
+        </w:rPr>
+        <w:t>Rossby</w:t>
+      </w:r>
+      <w:r>
+        <w:rPr>
+          <w:rFonts w:hint="eastAsia"/>
+        </w:rPr>
+        <w:t>波</w:t>
+      </w:r>
+      <w:r>
+        <w:rPr>
+          <w:rFonts w:hint="eastAsia"/>
+        </w:rPr>
+        <w:t>，其产生、回复和传播都受位涡守恒控制</w:t>
+      </w:r>
+      <w:r>
+        <w:rPr>
+          <w:rFonts w:hint="eastAsia"/>
+        </w:rPr>
+        <w:t>.</w:t>
+      </w:r>
+      <w:r>
+        <w:t xml:space="preserve"> </w:t>
+      </w:r>
+      <w:r>
+        <w:rPr>
+          <w:rFonts w:hint="eastAsia"/>
+        </w:rPr>
+        <w:t>而</w:t>
+      </w:r>
+      <w:hyperlink w:anchor="_ENREF_2" w:tooltip="Farrar, 2011 #11" w:history="1">
+        <w:r>
+          <w:rPr>
+            <w:rStyle w:val="aa"/>
+          </w:rPr>
+          <w:fldChar w:fldCharType="begin"/>
+        </w:r>
+        <w:r>
+          <w:rPr>
+            <w:rStyle w:val="aa"/>
+          </w:rPr>
+          <w:instrText xml:space="preserve"> ADDIN EN.CITE &lt;EndNote&gt;&lt;Cite AuthorYear="1"&gt;&lt;Author&gt;Farrar&lt;/Author&gt;&lt;Year&gt;2011&lt;/Year&gt;&lt;RecNum&gt;11&lt;/RecNum&gt;&lt;DisplayText&gt;Farrar (2011)&lt;/DisplayText&gt;&lt;record&gt;&lt;rec-number&gt;11&lt;/rec-number&gt;&lt;foreign-keys&gt;&lt;key app="EN" db-id="sawdzpz07va5vqetx57xr0vyx9zdsx0avr0r" timestamp="1648087950"&gt;11&lt;/key&gt;&lt;/foreign-keys&gt;&lt;ref-type name="Journal Article"&gt;17&lt;/ref-type&gt;&lt;contributors&gt;&lt;authors&gt;&lt;author&gt;Farrar, J. Thomas&lt;/author&gt;&lt;/authors&gt;&lt;/contributors&gt;&lt;auth-address&gt;J. Thomas Farrar, Woods Hole Oceanographic Institution, Mail Stop 29, Woods Hole, MA 02543&lt;/auth-address&gt;&lt;titles&gt;&lt;title&gt;Barotropic Rossby Waves Radiating from Tropical Instability Waves in the Pacific Ocean&lt;/title&gt;&lt;secondary-title&gt;Journal of Physical Oceanography&lt;/secondary-title&gt;&lt;/titles&gt;&lt;periodical&gt;&lt;full-title&gt;Journal of Physical Oceanography&lt;/full-title&gt;&lt;/periodical&gt;&lt;pages&gt;1160-1181&lt;/pages&gt;&lt;volume&gt;41&lt;/volume&gt;&lt;number&gt;6&lt;/number&gt;&lt;keywords&gt;&lt;keyword&gt;Barotropic flows Rossby waves&lt;/keyword&gt;&lt;keyword&gt;Tropics&lt;/keyword&gt;&lt;keyword&gt;Pacific Ocean Instability&lt;/keyword&gt;&lt;keyword&gt;Waves, atmospheric&lt;/keyword&gt;&lt;/keywords&gt;&lt;dates&gt;&lt;year&gt;2011&lt;/year&gt;&lt;pub-dates&gt;&lt;date&gt;01 Jun. 2011&lt;/date&gt;&lt;/pub-dates&gt;&lt;/dates&gt;&lt;isbn&gt;0022-3670&lt;/isbn&gt;&lt;urls&gt;&lt;related-urls&gt;&lt;url&gt;https://journals.ametsoc.org/view/journals/phoc/41/6/2011jpo4547.1.xml&lt;/url&gt;&lt;/related-urls&gt;&lt;/urls&gt;&lt;electronic-resource-num&gt;10.1175/2011jpo4547.1&lt;/electronic-resource-num&gt;&lt;language&gt;English&lt;/language&gt;&lt;access-date&gt;2022-03-24&lt;/access-date&gt;&lt;/record&gt;&lt;/Cite&gt;&lt;/EndNote&gt;</w:instrText>
+        </w:r>
+        <w:r>
+          <w:rPr>
+            <w:rStyle w:val="aa"/>
+          </w:rPr>
+          <w:fldChar w:fldCharType="separate"/>
+        </w:r>
+        <w:r>
+          <w:rPr>
+            <w:rStyle w:val="aa"/>
+          </w:rPr>
+          <w:t>Farrar (2011)</w:t>
+        </w:r>
+        <w:r>
+          <w:rPr>
+            <w:rStyle w:val="aa"/>
+          </w:rPr>
+          <w:fldChar w:fldCharType="end"/>
+        </w:r>
+      </w:hyperlink>
+      <w:r>
+        <w:t xml:space="preserve"> </w:t>
+      </w:r>
+      <w:r>
+        <w:rPr>
+          <w:rFonts w:hint="eastAsia"/>
+        </w:rPr>
+        <w:t>讨论的波动</w:t>
+      </w:r>
+      <w:r>
+        <w:rPr>
+          <w:rFonts w:hint="eastAsia"/>
+        </w:rPr>
+        <w:t>，其成</w:t>
+      </w:r>
+      <w:proofErr w:type="gramStart"/>
+      <w:r>
+        <w:rPr>
+          <w:rFonts w:hint="eastAsia"/>
+        </w:rPr>
+        <w:t>波机制</w:t>
+      </w:r>
+      <w:proofErr w:type="gramEnd"/>
+      <w:r>
+        <w:rPr>
+          <w:rFonts w:hint="eastAsia"/>
+        </w:rPr>
+        <w:t>与</w:t>
+      </w:r>
+      <w:r>
+        <w:t>TIW</w:t>
+      </w:r>
+      <w:r>
+        <w:rPr>
+          <w:rFonts w:hint="eastAsia"/>
+        </w:rPr>
+        <w:t>相</w:t>
+      </w:r>
+      <w:r>
+        <w:t>关，</w:t>
+      </w:r>
+      <w:r>
+        <w:rPr>
+          <w:rFonts w:hint="eastAsia"/>
+        </w:rPr>
+        <w:t>文中提出</w:t>
+      </w:r>
+      <w:r>
+        <w:t>两类产生机制：要么是大振幅</w:t>
+      </w:r>
+      <w:r>
+        <w:t>TIW</w:t>
+      </w:r>
+      <w:r>
+        <w:t>导致</w:t>
+      </w:r>
+      <w:r>
+        <w:rPr>
+          <w:rFonts w:hint="eastAsia"/>
+        </w:rPr>
+        <w:t>了这波动</w:t>
+      </w:r>
+      <w:r>
+        <w:t>，要么是不稳定过程同时产生</w:t>
+      </w:r>
+      <w:r>
+        <w:t>TIWs</w:t>
+      </w:r>
+      <w:r>
+        <w:t>和</w:t>
+      </w:r>
+      <w:r>
+        <w:rPr>
+          <w:rFonts w:hint="eastAsia"/>
+        </w:rPr>
+        <w:t>正压</w:t>
+      </w:r>
+      <w:r>
+        <w:t>Rossby</w:t>
+      </w:r>
+      <w:r>
+        <w:t>波</w:t>
+      </w:r>
+      <w:r>
+        <w:rPr>
+          <w:rFonts w:hint="eastAsia"/>
+        </w:rPr>
+        <w:t>.</w:t>
+      </w:r>
+      <w:r>
+        <w:t xml:space="preserve"> </w:t>
+      </w:r>
+      <w:r>
+        <w:rPr>
+          <w:rFonts w:hint="eastAsia"/>
+        </w:rPr>
+        <w:t>第一</w:t>
+      </w:r>
+      <w:r>
+        <w:rPr>
+          <w:rFonts w:hint="eastAsia"/>
+        </w:rPr>
+        <w:t>类机制</w:t>
+      </w:r>
+      <w:r>
+        <w:rPr>
+          <w:rFonts w:hint="eastAsia"/>
+        </w:rPr>
+        <w:t>可</w:t>
+      </w:r>
+      <w:r>
+        <w:rPr>
+          <w:rFonts w:hint="eastAsia"/>
+        </w:rPr>
+        <w:t>解释</w:t>
+      </w:r>
+      <w:r>
+        <w:rPr>
+          <w:rFonts w:hint="eastAsia"/>
+        </w:rPr>
+        <w:t>为</w:t>
+      </w:r>
+      <w:r>
+        <w:rPr>
+          <w:rFonts w:hint="eastAsia"/>
+        </w:rPr>
+        <w:t>：</w:t>
+      </w:r>
+      <w:r>
+        <w:t>TIW</w:t>
+      </w:r>
+      <w:r>
+        <w:t>向有限振幅的演变导致了</w:t>
+      </w:r>
+      <w:r>
+        <w:rPr>
+          <w:rFonts w:hint="eastAsia"/>
+        </w:rPr>
+        <w:t>“正压化”</w:t>
+      </w:r>
+      <w:r>
+        <w:t>，或通过非线性波与波之间的相互作用将能量从</w:t>
+      </w:r>
+      <w:r>
+        <w:rPr>
+          <w:rFonts w:hint="eastAsia"/>
+        </w:rPr>
+        <w:t>斜</w:t>
+      </w:r>
+      <w:proofErr w:type="gramStart"/>
+      <w:r>
+        <w:rPr>
+          <w:rFonts w:hint="eastAsia"/>
+        </w:rPr>
+        <w:t>压</w:t>
+      </w:r>
+      <w:r>
+        <w:t>运动</w:t>
+      </w:r>
+      <w:proofErr w:type="gramEnd"/>
+      <w:r>
+        <w:t>转移到</w:t>
+      </w:r>
+      <w:r>
+        <w:rPr>
+          <w:rFonts w:hint="eastAsia"/>
+        </w:rPr>
+        <w:t>正压</w:t>
+      </w:r>
+      <w:r>
+        <w:t>运动</w:t>
+      </w:r>
+      <w:r>
+        <w:rPr>
+          <w:rFonts w:hint="eastAsia"/>
+        </w:rPr>
+        <w:t>.</w:t>
+      </w:r>
+      <w:r>
+        <w:t xml:space="preserve"> </w:t>
+      </w:r>
+      <w:r>
+        <w:rPr>
+          <w:rFonts w:hint="eastAsia"/>
+        </w:rPr>
+        <w:t>在第二类</w:t>
+      </w:r>
+      <w:r>
+        <w:rPr>
+          <w:rFonts w:hint="eastAsia"/>
+        </w:rPr>
+        <w:t>机制</w:t>
+      </w:r>
+      <w:r>
+        <w:rPr>
+          <w:rFonts w:hint="eastAsia"/>
+        </w:rPr>
+        <w:t>中，</w:t>
+      </w:r>
+      <w:r>
+        <w:rPr>
+          <w:rFonts w:hint="eastAsia"/>
+        </w:rPr>
+        <w:t>斜压</w:t>
+      </w:r>
+      <w:r>
+        <w:t>Rossby</w:t>
+      </w:r>
+      <w:r>
+        <w:t>波是不稳定过程的一个固有方面</w:t>
+      </w:r>
+      <w:r>
+        <w:rPr>
+          <w:rFonts w:hint="eastAsia"/>
+        </w:rPr>
+        <w:t>.</w:t>
       </w:r>
     </w:p>
     <w:p>
       <w:pPr>
         <w:pStyle w:val="afd"/>
       </w:pPr>
-      <w:r>
-        <w:rPr>
-          <w:rFonts w:hint="eastAsia"/>
-        </w:rPr>
-        <w:t>.</w:t>
-      </w:r>
     </w:p>
     <w:p>
       <w:pPr>
@@ -16435,12 +17403,12 @@
         <w:pStyle w:val="af1"/>
         <w:spacing w:before="156" w:after="156"/>
       </w:pPr>
-      <w:bookmarkStart w:id="10" w:name="_Toc99061594"/>
+      <w:bookmarkStart w:id="9" w:name="_Toc99328301"/>
       <w:r>
         <w:lastRenderedPageBreak/>
         <w:t>References</w:t>
       </w:r>
-      <w:bookmarkEnd w:id="10"/>
+      <w:bookmarkEnd w:id="9"/>
     </w:p>
     <w:p>
       <w:pPr>
@@ -16456,7 +17424,7 @@
       <w:r>
         <w:fldChar w:fldCharType="separate"/>
       </w:r>
-      <w:bookmarkStart w:id="11" w:name="_ENREF_1"/>
+      <w:bookmarkStart w:id="10" w:name="_ENREF_1"/>
       <w:r>
         <w:t xml:space="preserve">Cushman-Roisin, B., &amp; Beckers, J.-M. (2011). Chapter 10 - Barotropic Instability. In B. Cushman-Roisin &amp; J.-M. Beckers (Eds.), </w:t>
       </w:r>
@@ -16480,14 +17448,14 @@
       <w:r>
         <w:t xml:space="preserve"> </w:t>
       </w:r>
-      <w:bookmarkEnd w:id="11"/>
+      <w:bookmarkEnd w:id="10"/>
     </w:p>
     <w:p>
       <w:pPr>
         <w:pStyle w:val="EndNoteBibliography"/>
         <w:ind w:left="400" w:hanging="400"/>
       </w:pPr>
-      <w:bookmarkStart w:id="12" w:name="_ENREF_2"/>
+      <w:bookmarkStart w:id="11" w:name="_ENREF_2"/>
       <w:r>
         <w:t xml:space="preserve">Farrar, J. T. (2011). Barotropic Rossby Waves Radiating from Tropical Instability Waves in the Pacific Ocean. </w:t>
       </w:r>
@@ -16520,7 +17488,7 @@
       <w:r>
         <w:t xml:space="preserve"> </w:t>
       </w:r>
-      <w:bookmarkEnd w:id="12"/>
+      <w:bookmarkEnd w:id="11"/>
     </w:p>
     <w:p>
       <w:pPr>
@@ -16541,7 +17509,7 @@
       <w:pPr>
         <w:pStyle w:val="10"/>
       </w:pPr>
-      <w:bookmarkStart w:id="13" w:name="_Toc99061595"/>
+      <w:bookmarkStart w:id="12" w:name="_Toc99328302"/>
       <w:r>
         <w:rPr>
           <w:rFonts w:hint="eastAsia"/>
@@ -16556,41 +17524,25 @@
         <w:t>使用的</w:t>
       </w:r>
       <w:r>
-        <w:t>MATLAB程序源代码</w:t>
-      </w:r>
-      <w:bookmarkEnd w:id="13"/>
+        <w:t>MATLAB</w:t>
+      </w:r>
+      <w:r>
+        <w:t>程序源代码</w:t>
+      </w:r>
+      <w:bookmarkEnd w:id="12"/>
     </w:p>
     <w:p>
       <w:pPr>
         <w:pStyle w:val="22"/>
       </w:pPr>
-      <w:bookmarkStart w:id="14" w:name="_Toc99061596"/>
+      <w:bookmarkStart w:id="13" w:name="_Toc99328303"/>
       <w:r>
         <w:rPr>
           <w:rFonts w:hint="eastAsia"/>
         </w:rPr>
         <w:t>主程序</w:t>
       </w:r>
-      <w:bookmarkEnd w:id="14"/>
-    </w:p>
-    <w:p>
-      <w:pPr>
-        <w:pStyle w:val="a2"/>
-        <w:ind w:firstLine="0"/>
-      </w:pPr>
-    </w:p>
-    <w:p>
-      <w:pPr>
-        <w:pStyle w:val="22"/>
-      </w:pPr>
-      <w:bookmarkStart w:id="15" w:name="_Toc99061597"/>
-      <w:r>
-        <w:rPr>
-          <w:rFonts w:hint="eastAsia"/>
-        </w:rPr>
-        <w:t>子程序</w:t>
-      </w:r>
-      <w:bookmarkEnd w:id="15"/>
+      <w:bookmarkEnd w:id="13"/>
     </w:p>
     <w:p>
       <w:pPr>
@@ -16619,11 +17571,51 @@
     </w:p>
     <w:p>
       <w:pPr>
+        <w:pStyle w:val="22"/>
+      </w:pPr>
+      <w:bookmarkStart w:id="14" w:name="_Toc99328304"/>
+      <w:r>
+        <w:rPr>
+          <w:rFonts w:hint="eastAsia"/>
+        </w:rPr>
+        <w:t>子程序</w:t>
+      </w:r>
+      <w:bookmarkEnd w:id="14"/>
+    </w:p>
+    <w:p>
+      <w:pPr>
         <w:pStyle w:val="a2"/>
       </w:pPr>
+      <w:r>
+        <w:rPr>
+          <w:rFonts w:hint="eastAsia"/>
+        </w:rPr>
+        <w:t>发布于</w:t>
+      </w:r>
+      <w:hyperlink r:id="rId23" w:history="1">
+        <w:r>
+          <w:rPr>
+            <w:rStyle w:val="aa"/>
+          </w:rPr>
+          <w:t>https://github.com/grwei/SJTU_2021-2022-2-MS8402</w:t>
+        </w:r>
+      </w:hyperlink>
+      <w:r>
+        <w:rPr>
+          <w:rFonts w:hint="eastAsia"/>
+        </w:rPr>
+        <w:t>.</w:t>
+      </w:r>
+    </w:p>
+    <w:p>
+      <w:pPr>
+        <w:pStyle w:val="a2"/>
+      </w:pPr>
+      <w:bookmarkStart w:id="15" w:name="_GoBack"/>
+      <w:bookmarkEnd w:id="15"/>
     </w:p>
     <w:sectPr>
-      <w:headerReference w:type="default" r:id="rId23"/>
+      <w:headerReference w:type="default" r:id="rId24"/>
       <w:pgSz w:w="11906" w:h="16838"/>
       <w:pgMar w:top="1440" w:right="1800" w:bottom="1440" w:left="1800" w:header="851" w:footer="992" w:gutter="0"/>
       <w:cols w:space="425"/>
@@ -16738,7 +17730,7 @@
         <w:rFonts w:ascii="Times New Roman" w:eastAsia="宋体" w:hAnsi="Times New Roman" w:cs="Times New Roman"/>
         <w:noProof/>
       </w:rPr>
-      <w:t>2022-03-25 13:58:00</w:t>
+      <w:t>2022-03-28 02:53:00</w:t>
     </w:r>
     <w:r>
       <w:rPr>
@@ -16922,7 +17914,7 @@
         <w:rFonts w:ascii="Times New Roman" w:eastAsia="宋体" w:hAnsi="Times New Roman" w:cs="Times New Roman"/>
         <w:noProof/>
       </w:rPr>
-      <w:t>2022-03-25 13:58:00</w:t>
+      <w:t>2022-03-28 02:53:00</w:t>
     </w:r>
     <w:r>
       <w:rPr>
@@ -17106,7 +18098,7 @@
         <w:rFonts w:ascii="Times New Roman" w:eastAsia="宋体" w:hAnsi="Times New Roman" w:cs="Times New Roman"/>
         <w:noProof/>
       </w:rPr>
-      <w:t>2022-03-25 13:58:00</w:t>
+      <w:t>2022-03-28 02:53:00</w:t>
     </w:r>
     <w:r>
       <w:rPr>
@@ -17164,7 +18156,7 @@
           <wp:extent cx="431800" cy="431800"/>
           <wp:effectExtent l="0" t="0" r="6350" b="6350"/>
           <wp:wrapNone/>
-          <wp:docPr id="19" name="图片 19" descr="文本, 徽标&#10;&#10;已生成极高可信度的说明"/>
+          <wp:docPr id="9" name="图片 9" descr="文本, 徽标&#10;&#10;已生成极高可信度的说明"/>
           <wp:cNvGraphicFramePr>
             <a:graphicFrameLocks xmlns:a="http://schemas.openxmlformats.org/drawingml/2006/main" noChangeAspect="1"/>
           </wp:cNvGraphicFramePr>
@@ -17323,7 +18315,7 @@
           <wp:extent cx="431800" cy="431800"/>
           <wp:effectExtent l="0" t="0" r="6350" b="6350"/>
           <wp:wrapNone/>
-          <wp:docPr id="6" name="图片 6" descr="文本, 徽标&#10;&#10;已生成极高可信度的说明"/>
+          <wp:docPr id="11" name="图片 11" descr="文本, 徽标&#10;&#10;已生成极高可信度的说明"/>
           <wp:cNvGraphicFramePr>
             <a:graphicFrameLocks xmlns:a="http://schemas.openxmlformats.org/drawingml/2006/main" noChangeAspect="1"/>
           </wp:cNvGraphicFramePr>
@@ -17678,7 +18670,7 @@
           <wp:extent cx="431800" cy="431800"/>
           <wp:effectExtent l="0" t="0" r="6350" b="6350"/>
           <wp:wrapNone/>
-          <wp:docPr id="18" name="图片 18" descr="文本, 徽标&#10;&#10;已生成极高可信度的说明"/>
+          <wp:docPr id="2" name="图片 2" descr="文本, 徽标&#10;&#10;已生成极高可信度的说明"/>
           <wp:cNvGraphicFramePr>
             <a:graphicFrameLocks xmlns:a="http://schemas.openxmlformats.org/drawingml/2006/main" noChangeAspect="1"/>
           </wp:cNvGraphicFramePr>
@@ -18365,6 +19357,12 @@
   <w:num w:numId="13">
     <w:abstractNumId w:val="4"/>
   </w:num>
+  <w:num w:numId="14">
+    <w:abstractNumId w:val="10"/>
+  </w:num>
+  <w:num w:numId="15">
+    <w:abstractNumId w:val="10"/>
+  </w:num>
 </w:numbering>
 </file>
 
@@ -18774,7 +19772,7 @@
     <w:link w:val="11"/>
     <w:uiPriority w:val="9"/>
     <w:qFormat/>
-    <w:rsid w:val="00234E56"/>
+    <w:rsid w:val="0056150C"/>
     <w:pPr>
       <w:keepNext/>
       <w:keepLines/>
@@ -18785,7 +19783,7 @@
       <w:outlineLvl w:val="0"/>
     </w:pPr>
     <w:rPr>
-      <w:rFonts w:ascii="黑体" w:eastAsia="黑体" w:hAnsi="黑体"/>
+      <w:rFonts w:ascii="Times New Roman" w:eastAsia="黑体" w:hAnsi="Times New Roman"/>
       <w:b/>
       <w:bCs/>
       <w:kern w:val="44"/>
@@ -18801,7 +19799,7 @@
     <w:uiPriority w:val="9"/>
     <w:unhideWhenUsed/>
     <w:qFormat/>
-    <w:rsid w:val="00057986"/>
+    <w:rsid w:val="0056150C"/>
     <w:pPr>
       <w:keepNext/>
       <w:keepLines/>
@@ -18813,7 +19811,7 @@
       <w:outlineLvl w:val="1"/>
     </w:pPr>
     <w:rPr>
-      <w:rFonts w:ascii="黑体" w:eastAsia="黑体" w:hAnsi="黑体" w:cstheme="majorBidi"/>
+      <w:rFonts w:ascii="Times New Roman" w:eastAsia="黑体" w:hAnsi="Times New Roman" w:cstheme="majorBidi"/>
       <w:b/>
       <w:bCs/>
       <w:sz w:val="28"/>
@@ -18828,7 +19826,7 @@
     <w:uiPriority w:val="9"/>
     <w:unhideWhenUsed/>
     <w:qFormat/>
-    <w:rsid w:val="00EC3B13"/>
+    <w:rsid w:val="0056150C"/>
     <w:pPr>
       <w:keepNext/>
       <w:keepLines/>
@@ -18840,7 +19838,7 @@
       <w:outlineLvl w:val="2"/>
     </w:pPr>
     <w:rPr>
-      <w:rFonts w:ascii="黑体" w:eastAsia="黑体" w:hAnsi="黑体"/>
+      <w:rFonts w:ascii="Times New Roman" w:eastAsia="黑体" w:hAnsi="Times New Roman"/>
       <w:b/>
       <w:bCs/>
       <w:sz w:val="24"/>
@@ -18855,7 +19853,7 @@
     <w:uiPriority w:val="9"/>
     <w:unhideWhenUsed/>
     <w:qFormat/>
-    <w:rsid w:val="00EC3B13"/>
+    <w:rsid w:val="0056150C"/>
     <w:pPr>
       <w:keepNext/>
       <w:keepLines/>
@@ -18867,7 +19865,7 @@
       <w:outlineLvl w:val="3"/>
     </w:pPr>
     <w:rPr>
-      <w:rFonts w:ascii="宋体" w:eastAsia="宋体" w:hAnsi="宋体" w:cstheme="majorBidi"/>
+      <w:rFonts w:ascii="Times New Roman" w:eastAsia="宋体" w:hAnsi="Times New Roman" w:cstheme="majorBidi"/>
       <w:bCs/>
       <w:szCs w:val="21"/>
     </w:rPr>
@@ -18988,7 +19986,6 @@
   <w:style w:type="character" w:default="1" w:styleId="a3">
     <w:name w:val="Default Paragraph Font"/>
     <w:uiPriority w:val="1"/>
-    <w:semiHidden/>
     <w:unhideWhenUsed/>
   </w:style>
   <w:style w:type="table" w:default="1" w:styleId="a4">
@@ -19179,9 +20176,9 @@
     <w:basedOn w:val="a3"/>
     <w:link w:val="1"/>
     <w:uiPriority w:val="9"/>
-    <w:rsid w:val="00234E56"/>
+    <w:rsid w:val="0056150C"/>
     <w:rPr>
-      <w:rFonts w:ascii="黑体" w:eastAsia="黑体" w:hAnsi="黑体"/>
+      <w:rFonts w:ascii="Times New Roman" w:eastAsia="黑体" w:hAnsi="Times New Roman"/>
       <w:b/>
       <w:bCs/>
       <w:kern w:val="44"/>
@@ -19203,9 +20200,9 @@
     <w:basedOn w:val="a3"/>
     <w:link w:val="21"/>
     <w:uiPriority w:val="9"/>
-    <w:rsid w:val="00057986"/>
+    <w:rsid w:val="0056150C"/>
     <w:rPr>
-      <w:rFonts w:ascii="黑体" w:eastAsia="黑体" w:hAnsi="黑体" w:cstheme="majorBidi"/>
+      <w:rFonts w:ascii="Times New Roman" w:eastAsia="黑体" w:hAnsi="Times New Roman" w:cstheme="majorBidi"/>
       <w:b/>
       <w:bCs/>
       <w:sz w:val="28"/>
@@ -19217,9 +20214,9 @@
     <w:basedOn w:val="a3"/>
     <w:link w:val="31"/>
     <w:uiPriority w:val="9"/>
-    <w:rsid w:val="00EC3B13"/>
+    <w:rsid w:val="0056150C"/>
     <w:rPr>
-      <w:rFonts w:ascii="黑体" w:eastAsia="黑体" w:hAnsi="黑体"/>
+      <w:rFonts w:ascii="Times New Roman" w:eastAsia="黑体" w:hAnsi="Times New Roman"/>
       <w:b/>
       <w:bCs/>
       <w:sz w:val="24"/>
@@ -19231,9 +20228,9 @@
     <w:basedOn w:val="a3"/>
     <w:link w:val="41"/>
     <w:uiPriority w:val="9"/>
-    <w:rsid w:val="00EC3B13"/>
+    <w:rsid w:val="0056150C"/>
     <w:rPr>
-      <w:rFonts w:ascii="宋体" w:eastAsia="宋体" w:hAnsi="宋体" w:cstheme="majorBidi"/>
+      <w:rFonts w:ascii="Times New Roman" w:eastAsia="宋体" w:hAnsi="Times New Roman" w:cstheme="majorBidi"/>
       <w:bCs/>
       <w:szCs w:val="21"/>
     </w:rPr>
@@ -19252,7 +20249,7 @@
       <w:jc w:val="center"/>
     </w:pPr>
     <w:rPr>
-      <w:rFonts w:ascii="Times New Roman" w:hAnsi="Times New Roman" w:cs="Times New Roman"/>
+      <w:rFonts w:cs="Times New Roman"/>
     </w:rPr>
   </w:style>
   <w:style w:type="paragraph" w:customStyle="1" w:styleId="EndNoteBibliographyTitle">
@@ -21315,7 +22312,7 @@
 </file>
 
 <file path=customXml/itemProps1.xml><?xml version="1.0" encoding="utf-8"?>
-<ds:datastoreItem xmlns:ds="http://schemas.openxmlformats.org/officeDocument/2006/customXml" ds:itemID="{96BAAB3C-331E-4823-9245-3569994E5273}">
+<ds:datastoreItem xmlns:ds="http://schemas.openxmlformats.org/officeDocument/2006/customXml" ds:itemID="{AE0E2008-205C-44F0-83AD-E4F60DC36A31}">
   <ds:schemaRefs>
     <ds:schemaRef ds:uri="http://schemas.openxmlformats.org/officeDocument/2006/bibliography"/>
   </ds:schemaRefs>

</xml_diff>